<commit_message>
:books: docs: Atualização da Documentação PurchaseStatus
</commit_message>
<xml_diff>
--- a/Documents/Sprint01_Task005_PurchaseStatus.docx
+++ b/Documents/Sprint01_Task005_PurchaseStatus.docx
@@ -1266,15 +1266,18 @@
       </w:r>
       <w:proofErr w:type="spellEnd"/>
       <w:r>
-        <w:t xml:space="preserve"> status, que define o </w:t>
+        <w:t xml:space="preserve"> status, que define o stat</w:t>
       </w:r>
-      <w:proofErr w:type="spellStart"/>
       <w:r>
-        <w:t>stats</w:t>
+        <w:t>u</w:t>
       </w:r>
-      <w:proofErr w:type="spellEnd"/>
       <w:r>
-        <w:t xml:space="preserve"> da compra.</w:t>
+        <w:t>s da com</w:t>
+      </w:r>
+      <w:bookmarkStart w:id="0" w:name="_GoBack"/>
+      <w:bookmarkEnd w:id="0"/>
+      <w:r>
+        <w:t>pra.</w:t>
       </w:r>
     </w:p>
     <w:p>
@@ -1318,6 +1321,9 @@
     </w:p>
     <w:p>
       <w:r>
+        <w:rPr>
+          <w:noProof/>
+        </w:rPr>
         <w:lastRenderedPageBreak/>
         <w:drawing>
           <wp:inline distT="0" distB="0" distL="0" distR="0" wp14:anchorId="18892A97" wp14:editId="2544B4DA">
@@ -1355,8 +1361,6 @@
           </wp:inline>
         </w:drawing>
       </w:r>
-      <w:bookmarkStart w:id="0" w:name="_GoBack"/>
-      <w:bookmarkEnd w:id="0"/>
     </w:p>
     <w:p>
       <w:r>

</xml_diff>